<commit_message>
Aula 5 - Login Finalizado
</commit_message>
<xml_diff>
--- a/Documentacao.docx
+++ b/Documentacao.docx
@@ -64,23 +64,7 @@
         <w:jc w:val="both"/>
       </w:pPr>
       <w:r>
-        <w:t xml:space="preserve">Desenvolver um aplicativo para controle de estoque. O software será desenvolvido seguindo o curso do </w:t>
-      </w:r>
-      <w:proofErr w:type="spellStart"/>
-      <w:r>
-        <w:t>youtube</w:t>
-      </w:r>
-      <w:proofErr w:type="spellEnd"/>
-      <w:r>
-        <w:t xml:space="preserve"> “Controle de estoque c#” do canal “como programar melhor”, com o objetivo de aprender sobre a tecnologia asp.net MVC, para dar continuidade ao projeto “</w:t>
-      </w:r>
-      <w:proofErr w:type="spellStart"/>
-      <w:r>
-        <w:t>ecommerce</w:t>
-      </w:r>
-      <w:proofErr w:type="spellEnd"/>
-      <w:r>
-        <w:t xml:space="preserve"> de Camisetas”.</w:t>
+        <w:t>Desenvolver um aplicativo para controle de estoque. O software será desenvolvido seguindo o curso do youtube “Controle de estoque c#” do canal “como programar melhor”, com o objetivo de aprender sobre a tecnologia asp.net MVC, para dar continuidade ao projeto “ecommerce de Camisetas”.</w:t>
       </w:r>
     </w:p>
     <w:p>
@@ -112,13 +96,8 @@
         </w:numPr>
       </w:pPr>
       <w:r>
-        <w:t xml:space="preserve">.net </w:t>
-      </w:r>
-      <w:proofErr w:type="spellStart"/>
-      <w:r>
-        <w:t>fremeword</w:t>
-      </w:r>
-      <w:proofErr w:type="spellEnd"/>
+        <w:t>.net fremeword</w:t>
+      </w:r>
     </w:p>
     <w:p>
       <w:pPr>
@@ -152,11 +131,9 @@
           <w:numId w:val="31"/>
         </w:numPr>
       </w:pPr>
-      <w:proofErr w:type="spellStart"/>
       <w:r>
         <w:t>Xamarin</w:t>
       </w:r>
-      <w:proofErr w:type="spellEnd"/>
     </w:p>
     <w:p>
       <w:pPr>
@@ -166,13 +143,8 @@
           <w:numId w:val="31"/>
         </w:numPr>
       </w:pPr>
-      <w:proofErr w:type="spellStart"/>
-      <w:r>
-        <w:t>Entity</w:t>
-      </w:r>
-      <w:proofErr w:type="spellEnd"/>
-      <w:r>
-        <w:t xml:space="preserve"> framework</w:t>
+      <w:r>
+        <w:t>Entity framework</w:t>
       </w:r>
     </w:p>
     <w:p>
@@ -184,13 +156,8 @@
         </w:numPr>
       </w:pPr>
       <w:r>
-        <w:t xml:space="preserve">SQL Server </w:t>
-      </w:r>
-      <w:proofErr w:type="spellStart"/>
-      <w:r>
-        <w:t>express</w:t>
-      </w:r>
-      <w:proofErr w:type="spellEnd"/>
+        <w:t>SQL Server express</w:t>
+      </w:r>
     </w:p>
     <w:p>
       <w:pPr>
@@ -212,24 +179,11 @@
           <w:numId w:val="31"/>
         </w:numPr>
       </w:pPr>
-      <w:proofErr w:type="spellStart"/>
       <w:r>
         <w:t>Javas</w:t>
       </w:r>
       <w:r>
-        <w:t>cript</w:t>
-      </w:r>
-      <w:proofErr w:type="spellEnd"/>
-      <w:r>
-        <w:t>(</w:t>
-      </w:r>
-      <w:proofErr w:type="spellStart"/>
-      <w:r>
-        <w:t>jQuery</w:t>
-      </w:r>
-      <w:proofErr w:type="spellEnd"/>
-      <w:r>
-        <w:t>)</w:t>
+        <w:t>cript(jQuery)</w:t>
       </w:r>
     </w:p>
     <w:p>
@@ -265,13 +219,8 @@
         </w:numPr>
       </w:pPr>
       <w:r>
-        <w:t xml:space="preserve">Crystal </w:t>
-      </w:r>
-      <w:proofErr w:type="spellStart"/>
-      <w:r>
-        <w:t>Reports</w:t>
-      </w:r>
-      <w:proofErr w:type="spellEnd"/>
+        <w:t>Crystal Reports</w:t>
+      </w:r>
     </w:p>
     <w:p>
       <w:pPr>
@@ -282,13 +231,8 @@
         </w:numPr>
       </w:pPr>
       <w:r>
-        <w:t xml:space="preserve">Google </w:t>
-      </w:r>
-      <w:proofErr w:type="spellStart"/>
-      <w:r>
-        <w:t>Grapgs</w:t>
-      </w:r>
-      <w:proofErr w:type="spellEnd"/>
+        <w:t>Google Grapgs</w:t>
+      </w:r>
     </w:p>
     <w:p>
       <w:pPr>
@@ -803,15 +747,7 @@
         </w:numPr>
       </w:pPr>
       <w:r>
-        <w:t xml:space="preserve">Entrada </w:t>
-      </w:r>
-      <w:proofErr w:type="spellStart"/>
-      <w:r>
-        <w:t>vs</w:t>
-      </w:r>
-      <w:proofErr w:type="spellEnd"/>
-      <w:r>
-        <w:t xml:space="preserve"> saída por mês</w:t>
+        <w:t>Entrada vs saída por mês</w:t>
       </w:r>
     </w:p>
     <w:p>
@@ -903,21 +839,8 @@
           <w:numId w:val="32"/>
         </w:numPr>
       </w:pPr>
-      <w:proofErr w:type="spellStart"/>
-      <w:r>
-        <w:t>Get</w:t>
-      </w:r>
-      <w:proofErr w:type="spellEnd"/>
-      <w:r>
-        <w:t xml:space="preserve"> </w:t>
-      </w:r>
-      <w:proofErr w:type="gramStart"/>
-      <w:r>
-        <w:t>/ :</w:t>
-      </w:r>
-      <w:proofErr w:type="gramEnd"/>
-      <w:r>
-        <w:t xml:space="preserve"> painel da aplicação</w:t>
+      <w:r>
+        <w:t>Get / : painel da aplicação</w:t>
       </w:r>
     </w:p>
     <w:p>
@@ -928,21 +851,8 @@
           <w:numId w:val="32"/>
         </w:numPr>
       </w:pPr>
-      <w:proofErr w:type="spellStart"/>
-      <w:r>
-        <w:t>Get</w:t>
-      </w:r>
-      <w:proofErr w:type="spellEnd"/>
-      <w:r>
-        <w:t xml:space="preserve"> /home/</w:t>
-      </w:r>
-      <w:proofErr w:type="gramStart"/>
-      <w:r>
-        <w:t>sobre :</w:t>
-      </w:r>
-      <w:proofErr w:type="gramEnd"/>
-      <w:r>
-        <w:t xml:space="preserve"> página sobre </w:t>
+      <w:r>
+        <w:t xml:space="preserve">Get /home/sobre : página sobre </w:t>
       </w:r>
       <w:r>
         <w:t>a aplicação</w:t>
@@ -966,15 +876,7 @@
         </w:numPr>
       </w:pPr>
       <w:r>
-        <w:t>GET /Cadastro/grupo-</w:t>
-      </w:r>
-      <w:proofErr w:type="gramStart"/>
-      <w:r>
-        <w:t>produto :</w:t>
-      </w:r>
-      <w:proofErr w:type="gramEnd"/>
-      <w:r>
-        <w:t xml:space="preserve"> grupos de produtos</w:t>
+        <w:t>GET /Cadastro/grupo-produto : grupos de produtos</w:t>
       </w:r>
     </w:p>
     <w:p>
@@ -986,30 +888,7 @@
         </w:numPr>
       </w:pPr>
       <w:r>
-        <w:t xml:space="preserve">GET </w:t>
-      </w:r>
-      <w:r>
-        <w:t>/Cadastro/</w:t>
-      </w:r>
-      <w:r>
-        <w:t>marca</w:t>
-      </w:r>
-      <w:r>
-        <w:t>-</w:t>
-      </w:r>
-      <w:proofErr w:type="gramStart"/>
-      <w:r>
-        <w:t>produto :</w:t>
-      </w:r>
-      <w:proofErr w:type="gramEnd"/>
-      <w:r>
-        <w:t xml:space="preserve"> </w:t>
-      </w:r>
-      <w:r>
-        <w:t xml:space="preserve">marcas </w:t>
-      </w:r>
-      <w:r>
-        <w:t>de produtos</w:t>
+        <w:t>GET /Cadastro/marca-produto : marcas de produtos</w:t>
       </w:r>
     </w:p>
     <w:p>
@@ -1021,30 +900,7 @@
         </w:numPr>
       </w:pPr>
       <w:r>
-        <w:t>GET</w:t>
-      </w:r>
-      <w:r>
-        <w:t xml:space="preserve"> /Cadastro/</w:t>
-      </w:r>
-      <w:r>
-        <w:t>local</w:t>
-      </w:r>
-      <w:r>
-        <w:t>-</w:t>
-      </w:r>
-      <w:proofErr w:type="gramStart"/>
-      <w:r>
-        <w:t>produto :</w:t>
-      </w:r>
-      <w:proofErr w:type="gramEnd"/>
-      <w:r>
-        <w:t xml:space="preserve"> </w:t>
-      </w:r>
-      <w:r>
-        <w:t>locais de armazenamento</w:t>
-      </w:r>
-      <w:r>
-        <w:t xml:space="preserve"> de produtos</w:t>
+        <w:t>GET /Cadastro/local-produto : locais de armazenamento de produtos</w:t>
       </w:r>
     </w:p>
     <w:p>
@@ -1056,27 +912,7 @@
         </w:numPr>
       </w:pPr>
       <w:r>
-        <w:t>GET</w:t>
-      </w:r>
-      <w:r>
-        <w:t xml:space="preserve"> /Cadastro/</w:t>
-      </w:r>
-      <w:r>
-        <w:t>unidade-</w:t>
-      </w:r>
-      <w:proofErr w:type="gramStart"/>
-      <w:r>
-        <w:t>medida</w:t>
-      </w:r>
-      <w:r>
-        <w:t xml:space="preserve"> :</w:t>
-      </w:r>
-      <w:proofErr w:type="gramEnd"/>
-      <w:r>
-        <w:t xml:space="preserve"> </w:t>
-      </w:r>
-      <w:r>
-        <w:t>unidades de medida</w:t>
+        <w:t>GET /Cadastro/unidade-medida : unidades de medida</w:t>
       </w:r>
     </w:p>
     <w:p>
@@ -1088,15 +924,7 @@
         </w:numPr>
       </w:pPr>
       <w:r>
-        <w:t>GET /Cadastro/</w:t>
-      </w:r>
-      <w:proofErr w:type="gramStart"/>
-      <w:r>
-        <w:t>produto :</w:t>
-      </w:r>
-      <w:proofErr w:type="gramEnd"/>
-      <w:r>
-        <w:t xml:space="preserve"> produtos</w:t>
+        <w:t>GET /Cadastro/produto : produtos</w:t>
       </w:r>
     </w:p>
     <w:p>
@@ -1108,24 +936,7 @@
         </w:numPr>
       </w:pPr>
       <w:r>
-        <w:t>GET /Cadastro/</w:t>
-      </w:r>
-      <w:proofErr w:type="gramStart"/>
-      <w:r>
-        <w:t>p</w:t>
-      </w:r>
-      <w:r>
-        <w:t>ais</w:t>
-      </w:r>
-      <w:r>
-        <w:t xml:space="preserve"> :</w:t>
-      </w:r>
-      <w:proofErr w:type="gramEnd"/>
-      <w:r>
-        <w:t xml:space="preserve"> </w:t>
-      </w:r>
-      <w:r>
-        <w:t>Países</w:t>
+        <w:t>GET /Cadastro/pais : Países</w:t>
       </w:r>
     </w:p>
     <w:p>
@@ -1137,21 +948,7 @@
         </w:numPr>
       </w:pPr>
       <w:r>
-        <w:t>GET /Cadastro/</w:t>
-      </w:r>
-      <w:proofErr w:type="gramStart"/>
-      <w:r>
-        <w:t>cidade</w:t>
-      </w:r>
-      <w:r>
-        <w:t xml:space="preserve"> :</w:t>
-      </w:r>
-      <w:proofErr w:type="gramEnd"/>
-      <w:r>
-        <w:t xml:space="preserve"> </w:t>
-      </w:r>
-      <w:r>
-        <w:t>cidades</w:t>
+        <w:t>GET /Cadastro/cidade : cidades</w:t>
       </w:r>
     </w:p>
     <w:p>
@@ -1163,21 +960,7 @@
         </w:numPr>
       </w:pPr>
       <w:r>
-        <w:t>GET /Cadastro/</w:t>
-      </w:r>
-      <w:proofErr w:type="gramStart"/>
-      <w:r>
-        <w:t xml:space="preserve">estado </w:t>
-      </w:r>
-      <w:r>
-        <w:t>:</w:t>
-      </w:r>
-      <w:proofErr w:type="gramEnd"/>
-      <w:r>
-        <w:t xml:space="preserve"> </w:t>
-      </w:r>
-      <w:r>
-        <w:t>estados</w:t>
+        <w:t>GET /Cadastro/estado : estados</w:t>
       </w:r>
     </w:p>
     <w:p>
@@ -1189,21 +972,7 @@
         </w:numPr>
       </w:pPr>
       <w:r>
-        <w:t>GET /Cadastro/</w:t>
-      </w:r>
-      <w:proofErr w:type="gramStart"/>
-      <w:r>
-        <w:t xml:space="preserve">fornecedor </w:t>
-      </w:r>
-      <w:r>
-        <w:t>:</w:t>
-      </w:r>
-      <w:proofErr w:type="gramEnd"/>
-      <w:r>
-        <w:t xml:space="preserve"> </w:t>
-      </w:r>
-      <w:r>
-        <w:t>Fornecedores</w:t>
+        <w:t>GET /Cadastro/fornecedor : Fornecedores</w:t>
       </w:r>
     </w:p>
     <w:p>
@@ -1215,18 +984,7 @@
         </w:numPr>
       </w:pPr>
       <w:r>
-        <w:t>GET /Cadastro</w:t>
-      </w:r>
-      <w:r>
-        <w:t>/perfil-</w:t>
-      </w:r>
-      <w:proofErr w:type="gramStart"/>
-      <w:r>
-        <w:t>usuário :</w:t>
-      </w:r>
-      <w:proofErr w:type="gramEnd"/>
-      <w:r>
-        <w:t xml:space="preserve"> perfis de usuários</w:t>
+        <w:t>GET /Cadastro/perfil-usuário : perfis de usuários</w:t>
       </w:r>
     </w:p>
     <w:p>
@@ -1238,21 +996,7 @@
         </w:numPr>
       </w:pPr>
       <w:r>
-        <w:t>GET /Cadastro/</w:t>
-      </w:r>
-      <w:proofErr w:type="gramStart"/>
-      <w:r>
-        <w:t xml:space="preserve">usuário </w:t>
-      </w:r>
-      <w:r>
-        <w:t>:</w:t>
-      </w:r>
-      <w:proofErr w:type="gramEnd"/>
-      <w:r>
-        <w:t xml:space="preserve"> </w:t>
-      </w:r>
-      <w:r>
-        <w:t>usuários</w:t>
+        <w:t>GET /Cadastro/usuário : usuários</w:t>
       </w:r>
     </w:p>
     <w:p>
@@ -1272,18 +1016,7 @@
         </w:numPr>
       </w:pPr>
       <w:r>
-        <w:t xml:space="preserve">GET </w:t>
-      </w:r>
-      <w:r>
-        <w:t>/operação/entrada-</w:t>
-      </w:r>
-      <w:proofErr w:type="gramStart"/>
-      <w:r>
-        <w:t>produto :</w:t>
-      </w:r>
-      <w:proofErr w:type="gramEnd"/>
-      <w:r>
-        <w:t xml:space="preserve"> entrada de produto</w:t>
+        <w:t>GET /operação/entrada-produto : entrada de produto</w:t>
       </w:r>
     </w:p>
     <w:p>
@@ -1295,29 +1028,7 @@
         </w:numPr>
       </w:pPr>
       <w:r>
-        <w:t>GET /operação/</w:t>
-      </w:r>
-      <w:proofErr w:type="spellStart"/>
-      <w:r>
-        <w:t>saida</w:t>
-      </w:r>
-      <w:proofErr w:type="spellEnd"/>
-      <w:r>
-        <w:t>-</w:t>
-      </w:r>
-      <w:proofErr w:type="gramStart"/>
-      <w:r>
-        <w:t>produto :</w:t>
-      </w:r>
-      <w:proofErr w:type="gramEnd"/>
-      <w:r>
-        <w:t xml:space="preserve"> </w:t>
-      </w:r>
-      <w:r>
-        <w:t>saída</w:t>
-      </w:r>
-      <w:r>
-        <w:t xml:space="preserve"> de produto</w:t>
+        <w:t>GET /operação/saida-produto : saída de produto</w:t>
       </w:r>
     </w:p>
     <w:p>
@@ -1329,32 +1040,7 @@
         </w:numPr>
       </w:pPr>
       <w:r>
-        <w:t>GET /operação/</w:t>
-      </w:r>
-      <w:proofErr w:type="spellStart"/>
-      <w:r>
-        <w:t>lanc</w:t>
-      </w:r>
-      <w:proofErr w:type="spellEnd"/>
-      <w:r>
-        <w:t>-perda</w:t>
-      </w:r>
-      <w:r>
-        <w:t>-</w:t>
-      </w:r>
-      <w:proofErr w:type="gramStart"/>
-      <w:r>
-        <w:t>produto :</w:t>
-      </w:r>
-      <w:proofErr w:type="gramEnd"/>
-      <w:r>
-        <w:t xml:space="preserve"> </w:t>
-      </w:r>
-      <w:r>
-        <w:t>lançamento de perdas</w:t>
-      </w:r>
-      <w:r>
-        <w:t xml:space="preserve"> de produto</w:t>
+        <w:t>GET /operação/lanc-perda-produto : lançamento de perdas de produto</w:t>
       </w:r>
     </w:p>
     <w:p>
@@ -1366,16 +1052,7 @@
         </w:numPr>
       </w:pPr>
       <w:r>
-        <w:t>GET /operação/</w:t>
-      </w:r>
-      <w:r>
-        <w:t>inventario</w:t>
-      </w:r>
-      <w:r>
-        <w:t xml:space="preserve">: </w:t>
-      </w:r>
-      <w:r>
-        <w:t>Inventário de estoque</w:t>
+        <w:t>GET /operação/inventario: Inventário de estoque</w:t>
       </w:r>
     </w:p>
     <w:p>
@@ -1395,32 +1072,7 @@
         </w:numPr>
       </w:pPr>
       <w:r>
-        <w:t>GET /</w:t>
-      </w:r>
-      <w:proofErr w:type="spellStart"/>
-      <w:r>
-        <w:t>relatorio</w:t>
-      </w:r>
-      <w:proofErr w:type="spellEnd"/>
-      <w:r>
-        <w:t>/</w:t>
-      </w:r>
-      <w:r>
-        <w:t>posição-</w:t>
-      </w:r>
-      <w:proofErr w:type="gramStart"/>
-      <w:r>
-        <w:t>estoque</w:t>
-      </w:r>
-      <w:r>
-        <w:t xml:space="preserve"> :</w:t>
-      </w:r>
-      <w:proofErr w:type="gramEnd"/>
-      <w:r>
-        <w:t xml:space="preserve"> </w:t>
-      </w:r>
-      <w:r>
-        <w:t>Posição de estoque</w:t>
+        <w:t>GET /relatorio/posição-estoque : Posição de estoque</w:t>
       </w:r>
     </w:p>
     <w:p>
@@ -1432,29 +1084,7 @@
         </w:numPr>
       </w:pPr>
       <w:r>
-        <w:t>GET /</w:t>
-      </w:r>
-      <w:proofErr w:type="spellStart"/>
-      <w:r>
-        <w:t>relatorio</w:t>
-      </w:r>
-      <w:proofErr w:type="spellEnd"/>
-      <w:r>
-        <w:t>/</w:t>
-      </w:r>
-      <w:proofErr w:type="gramStart"/>
-      <w:r>
-        <w:t>ressuprimento</w:t>
-      </w:r>
-      <w:r>
-        <w:t xml:space="preserve"> :</w:t>
-      </w:r>
-      <w:proofErr w:type="gramEnd"/>
-      <w:r>
-        <w:t xml:space="preserve"> </w:t>
-      </w:r>
-      <w:r>
-        <w:t>ressuprimento</w:t>
+        <w:t>GET /relatorio/ressuprimento : ressuprimento</w:t>
       </w:r>
     </w:p>
     <w:p/>
@@ -1475,34 +1105,7 @@
         </w:numPr>
       </w:pPr>
       <w:r>
-        <w:t>GET /</w:t>
-      </w:r>
-      <w:proofErr w:type="spellStart"/>
-      <w:r>
-        <w:t>grafico</w:t>
-      </w:r>
-      <w:proofErr w:type="spellEnd"/>
-      <w:r>
-        <w:t>/</w:t>
-      </w:r>
-      <w:proofErr w:type="spellStart"/>
-      <w:r>
-        <w:t>perda-</w:t>
-      </w:r>
-      <w:proofErr w:type="gramStart"/>
-      <w:r>
-        <w:t>mes</w:t>
-      </w:r>
-      <w:proofErr w:type="spellEnd"/>
-      <w:r>
-        <w:t xml:space="preserve"> :</w:t>
-      </w:r>
-      <w:proofErr w:type="gramEnd"/>
-      <w:r>
-        <w:t xml:space="preserve"> </w:t>
-      </w:r>
-      <w:r>
-        <w:t>perdas por mês</w:t>
+        <w:t>GET /grafico/perda-mes : perdas por mês</w:t>
       </w:r>
     </w:p>
     <w:p>
@@ -1514,39 +1117,70 @@
         </w:numPr>
       </w:pPr>
       <w:r>
-        <w:t>GET /</w:t>
-      </w:r>
-      <w:proofErr w:type="spellStart"/>
-      <w:r>
-        <w:t>grafico</w:t>
-      </w:r>
-      <w:proofErr w:type="spellEnd"/>
-      <w:r>
-        <w:t>/entrada-</w:t>
-      </w:r>
-      <w:proofErr w:type="spellStart"/>
-      <w:r>
-        <w:t>saida</w:t>
-      </w:r>
-      <w:proofErr w:type="spellEnd"/>
-      <w:r>
-        <w:t>-</w:t>
-      </w:r>
-      <w:proofErr w:type="spellStart"/>
-      <w:r>
-        <w:t>mes</w:t>
-      </w:r>
-      <w:proofErr w:type="spellEnd"/>
-      <w:r>
-        <w:t xml:space="preserve">: entrada </w:t>
-      </w:r>
-      <w:proofErr w:type="spellStart"/>
-      <w:r>
-        <w:t>vs</w:t>
-      </w:r>
-      <w:proofErr w:type="spellEnd"/>
-      <w:r>
-        <w:t xml:space="preserve"> saídas por mês</w:t>
+        <w:t>GET /grafico/entrada-saida-mes: entrada vs saídas por mês</w:t>
+      </w:r>
+    </w:p>
+    <w:p>
+      <w:pPr>
+        <w:pStyle w:val="Ttulo2"/>
+      </w:pPr>
+      <w:r>
+        <w:t>Fluxo de acesso</w:t>
+      </w:r>
+    </w:p>
+    <w:p>
+      <w:r>
+        <w:rPr>
+          <w:noProof/>
+        </w:rPr>
+        <w:drawing>
+          <wp:inline distT="0" distB="0" distL="0" distR="0" wp14:anchorId="53F341E3" wp14:editId="45776A3D">
+            <wp:extent cx="5397500" cy="2051050"/>
+            <wp:effectExtent l="0" t="0" r="0" b="6350"/>
+            <wp:docPr id="2" name="Imagem 2"/>
+            <wp:cNvGraphicFramePr>
+              <a:graphicFrameLocks xmlns:a="http://schemas.openxmlformats.org/drawingml/2006/main" noChangeAspect="1"/>
+            </wp:cNvGraphicFramePr>
+            <a:graphic xmlns:a="http://schemas.openxmlformats.org/drawingml/2006/main">
+              <a:graphicData uri="http://schemas.openxmlformats.org/drawingml/2006/picture">
+                <pic:pic xmlns:pic="http://schemas.openxmlformats.org/drawingml/2006/picture">
+                  <pic:nvPicPr>
+                    <pic:cNvPr id="0" name="Picture 1"/>
+                    <pic:cNvPicPr>
+                      <a:picLocks noChangeAspect="1" noChangeArrowheads="1"/>
+                    </pic:cNvPicPr>
+                  </pic:nvPicPr>
+                  <pic:blipFill>
+                    <a:blip r:embed="rId8" cstate="print">
+                      <a:extLst>
+                        <a:ext uri="{28A0092B-C50C-407E-A947-70E740481C1C}">
+                          <a14:useLocalDpi xmlns:a14="http://schemas.microsoft.com/office/drawing/2010/main" val="0"/>
+                        </a:ext>
+                      </a:extLst>
+                    </a:blip>
+                    <a:srcRect/>
+                    <a:stretch>
+                      <a:fillRect/>
+                    </a:stretch>
+                  </pic:blipFill>
+                  <pic:spPr bwMode="auto">
+                    <a:xfrm>
+                      <a:off x="0" y="0"/>
+                      <a:ext cx="5397500" cy="2051050"/>
+                    </a:xfrm>
+                    <a:prstGeom prst="rect">
+                      <a:avLst/>
+                    </a:prstGeom>
+                    <a:noFill/>
+                    <a:ln>
+                      <a:noFill/>
+                    </a:ln>
+                  </pic:spPr>
+                </pic:pic>
+              </a:graphicData>
+            </a:graphic>
+          </wp:inline>
+        </w:drawing>
       </w:r>
     </w:p>
     <w:p/>

</xml_diff>